<commit_message>
Corrections made to Pre Determination
</commit_message>
<xml_diff>
--- a/arches_her/docx/Predetermination Letter.docx
+++ b/arches_her/docx/Predetermination Letter.docx
@@ -12,7 +12,7 @@
       </w:tblGrid>
       <w:tr>
         <w:trPr>
-          <w:trHeight w:hRule="exact" w:val="1343"/>
+          <w:trHeight w:val="1343"/>
         </w:trPr>
         <w:tc>
           <w:tcPr>
@@ -36,10 +36,10 @@
                 <w:lang w:eastAsia="en-GB"/>
               </w:rPr>
               <w:drawing>
-                <wp:inline distT="0" distB="0" distL="0" distR="0" wp14:anchorId="776BA261" wp14:editId="77415221">
+                <wp:inline distT="0" distB="0" distL="0" distR="0" wp14:anchorId="535CD2AC" wp14:editId="2E2EB7E6">
                   <wp:extent cx="2600325" cy="819150"/>
                   <wp:effectExtent l="0" t="0" r="9525" b="0"/>
-                  <wp:docPr id="1" name="Picture 1"/>
+                  <wp:docPr id="4" name="Picture 4"/>
                   <wp:cNvGraphicFramePr>
                     <a:graphicFrameLocks xmlns:a="http://schemas.openxmlformats.org/drawingml/2006/main" noChangeAspect="1"/>
                   </wp:cNvGraphicFramePr>
@@ -166,129 +166,236 @@
     </w:p>
     <w:p>
       <w:pPr>
-        <w:tabs>
-          <w:tab w:val="left" w:pos="5245"/>
-        </w:tabs>
         <w:spacing w:after="0" w:line="240" w:lineRule="auto"/>
         <w:rPr>
           <w:rFonts w:ascii="Source Sans Pro Light" w:hAnsi="Source Sans Pro Light"/>
         </w:rPr>
         <w:sectPr>
-          <w:footerReference w:type="default" r:id="rId10"/>
           <w:pgSz w:w="11906" w:h="16838"/>
           <w:pgMar w:top="1440" w:right="1440" w:bottom="1440" w:left="1440" w:header="708" w:footer="708" w:gutter="0"/>
-          <w:cols w:space="708"/>
-          <w:docGrid w:linePitch="360"/>
+          <w:cols w:space="720"/>
         </w:sectPr>
       </w:pPr>
     </w:p>
     <w:p>
       <w:pPr>
-        <w:pStyle w:val="KeyHeadDetails"/>
-      </w:pPr>
-    </w:p>
-    <w:p>
-      <w:pPr>
-        <w:pStyle w:val="KeyHeadDetails"/>
-      </w:pPr>
-      <w:r>
+        <w:tabs>
+          <w:tab w:val="left" w:pos="5245"/>
+        </w:tabs>
+        <w:spacing w:after="0" w:line="240" w:lineRule="auto"/>
+        <w:rPr>
+          <w:rFonts w:ascii="Source Sans Pro Light" w:hAnsi="Source Sans Pro Light"/>
+        </w:rPr>
+      </w:pPr>
+    </w:p>
+    <w:p>
+      <w:pPr>
+        <w:tabs>
+          <w:tab w:val="left" w:pos="5245"/>
+        </w:tabs>
+        <w:spacing w:after="0" w:line="240" w:lineRule="auto"/>
+        <w:rPr>
+          <w:rFonts w:ascii="Source Sans Pro Light" w:hAnsi="Source Sans Pro Light"/>
+        </w:rPr>
+      </w:pPr>
+      <w:r>
+        <w:rPr>
+          <w:rFonts w:ascii="Source Sans Pro Light" w:hAnsi="Source Sans Pro Light"/>
+        </w:rPr>
         <w:t>&lt;Name of person consulting&gt;</w:t>
       </w:r>
     </w:p>
     <w:p>
       <w:pPr>
-        <w:pStyle w:val="KeyHeadDetails"/>
-      </w:pPr>
-      <w:r>
-        <w:t>&lt;Address of consulting organisation&gt;</w:t>
-      </w:r>
-      <w:r>
+        <w:tabs>
+          <w:tab w:val="left" w:pos="5245"/>
+        </w:tabs>
+        <w:spacing w:after="0" w:line="240" w:lineRule="auto"/>
+        <w:rPr>
+          <w:rFonts w:ascii="Source Sans Pro Light" w:hAnsi="Source Sans Pro Light"/>
+        </w:rPr>
+      </w:pPr>
+      <w:r>
+        <w:rPr>
+          <w:rFonts w:ascii="Source Sans Pro Light" w:hAnsi="Source Sans Pro Light"/>
+        </w:rPr>
+        <w:t xml:space="preserve">&lt;Address of consulting organisation&gt; </w:t>
+      </w:r>
+      <w:r>
+        <w:rPr>
+          <w:rFonts w:ascii="Source Sans Pro Light" w:hAnsi="Source Sans Pro Light" w:cs="Arial"/>
+        </w:rPr>
         <w:t xml:space="preserve"> </w:t>
       </w:r>
       <w:r>
         <w:rPr>
-          <w:rFonts w:cs="Arial"/>
+          <w:rFonts w:ascii="Source Sans Pro Light" w:hAnsi="Source Sans Pro Light"/>
         </w:rPr>
         <w:t xml:space="preserve"> </w:t>
       </w:r>
-      <w:r>
+    </w:p>
+    <w:p>
+      <w:pPr>
+        <w:tabs>
+          <w:tab w:val="left" w:pos="5245"/>
+        </w:tabs>
+        <w:spacing w:after="0" w:line="240" w:lineRule="auto"/>
+        <w:rPr>
+          <w:rFonts w:ascii="Source Sans Pro Light" w:hAnsi="Source Sans Pro Light"/>
+        </w:rPr>
+      </w:pPr>
+    </w:p>
+    <w:p>
+      <w:pPr>
+        <w:tabs>
+          <w:tab w:val="left" w:pos="5245"/>
+        </w:tabs>
+        <w:spacing w:after="0" w:line="240" w:lineRule="auto"/>
+        <w:rPr>
+          <w:rFonts w:ascii="Source Sans Pro Light" w:hAnsi="Source Sans Pro Light"/>
+        </w:rPr>
+      </w:pPr>
+      <w:r>
+        <w:rPr>
+          <w:rFonts w:ascii="Source Sans Pro Light" w:hAnsi="Source Sans Pro Light"/>
+        </w:rPr>
+        <w:br w:type="column"/>
+      </w:r>
+    </w:p>
+    <w:p>
+      <w:pPr>
+        <w:tabs>
+          <w:tab w:val="left" w:pos="5245"/>
+        </w:tabs>
+        <w:spacing w:after="0" w:line="240" w:lineRule="auto"/>
+        <w:rPr>
+          <w:rFonts w:ascii="Source Sans Pro Light" w:hAnsi="Source Sans Pro Light"/>
+        </w:rPr>
+      </w:pPr>
+      <w:r>
+        <w:rPr>
+          <w:rFonts w:ascii="Source Sans Pro Light" w:hAnsi="Source Sans Pro Light"/>
+        </w:rPr>
+        <w:t>Your Ref: &lt;Reference&gt;</w:t>
+      </w:r>
+      <w:r>
+        <w:rPr>
+          <w:rFonts w:ascii="Source Sans Pro Light" w:hAnsi="Source Sans Pro Light" w:cs="Arial"/>
+        </w:rPr>
+      </w:r>
+      <w:r>
+        <w:rPr>
+          <w:rFonts w:ascii="Source Sans Pro Light" w:hAnsi="Source Sans Pro Light"/>
+        </w:rPr>
+      </w:r>
+    </w:p>
+    <w:p>
+      <w:pPr>
+        <w:tabs>
+          <w:tab w:val="left" w:pos="5245"/>
+        </w:tabs>
+        <w:spacing w:after="0" w:line="240" w:lineRule="auto"/>
+        <w:rPr>
+          <w:rFonts w:ascii="Source Sans Pro Light" w:hAnsi="Source Sans Pro Light"/>
+        </w:rPr>
+      </w:pPr>
+      <w:r>
+        <w:rPr>
+          <w:rFonts w:ascii="Source Sans Pro Light" w:hAnsi="Source Sans Pro Light"/>
+        </w:rPr>
+        <w:t>Our Ref: &lt;Primary Reference Number&gt;</w:t>
+      </w:r>
+      <w:r>
+        <w:rPr>
+          <w:rFonts w:ascii="Source Sans Pro Light" w:hAnsi="Source Sans Pro Light" w:cs="Arial"/>
+        </w:rPr>
+      </w:r>
+      <w:r>
+        <w:rPr>
+          <w:rFonts w:ascii="Source Sans Pro Light" w:hAnsi="Source Sans Pro Light"/>
+        </w:rPr>
+      </w:r>
+    </w:p>
+    <w:p>
+      <w:pPr>
+        <w:tabs>
+          <w:tab w:val="left" w:pos="5245"/>
+        </w:tabs>
+        <w:spacing w:after="0" w:line="240" w:lineRule="auto"/>
+        <w:rPr>
+          <w:rFonts w:ascii="Source Sans Pro Light" w:hAnsi="Source Sans Pro Light"/>
+        </w:rPr>
+      </w:pPr>
+    </w:p>
+    <w:p>
+      <w:pPr>
+        <w:tabs>
+          <w:tab w:val="left" w:pos="5245"/>
+        </w:tabs>
+        <w:spacing w:after="0" w:line="240" w:lineRule="auto"/>
+        <w:rPr>
+          <w:rFonts w:ascii="Source Sans Pro Light" w:hAnsi="Source Sans Pro Light"/>
+        </w:rPr>
+      </w:pPr>
+      <w:r>
+        <w:rPr>
+          <w:rFonts w:ascii="Source Sans Pro Light" w:hAnsi="Source Sans Pro Light"/>
+        </w:rPr>
+        <w:t>Contact: &lt;Casework Officer&gt;</w:t>
+      </w:r>
+      <w:r>
+        <w:rPr>
+          <w:rFonts w:ascii="Source Sans Pro Light" w:hAnsi="Source Sans Pro Light" w:cs="Arial"/>
+        </w:rPr>
+      </w:r>
+    </w:p>
+    <w:p>
+      <w:pPr>
+        <w:tabs>
+          <w:tab w:val="left" w:pos="5245"/>
+        </w:tabs>
+        <w:spacing w:after="0" w:line="240" w:lineRule="auto"/>
+        <w:rPr>
+          <w:rFonts w:ascii="Source Sans Pro Light" w:hAnsi="Source Sans Pro Light"/>
+        </w:rPr>
+      </w:pPr>
+      <w:r>
+        <w:rPr>
+          <w:rFonts w:ascii="Source Sans Pro Light" w:hAnsi="Source Sans Pro Light"/>
+        </w:rPr>
+        <w:t>Direct Dial: &lt;Casework Officer Number&gt;</w:t>
+      </w:r>
+      <w:r>
+        <w:rPr>
+          <w:rFonts w:ascii="Source Sans Pro Light" w:hAnsi="Source Sans Pro Light" w:cs="Arial"/>
+        </w:rPr>
+      </w:r>
+      <w:r>
+        <w:rPr>
+          <w:rFonts w:ascii="Source Sans Pro Light" w:hAnsi="Source Sans Pro Light"/>
+        </w:rPr>
         <w:t xml:space="preserve"> </w:t>
       </w:r>
     </w:p>
     <w:p>
       <w:pPr>
-        <w:pStyle w:val="KeyHeadDetails"/>
-      </w:pPr>
-    </w:p>
-    <w:p>
-      <w:pPr>
-        <w:pStyle w:val="KeyHeadDetails"/>
-      </w:pPr>
-      <w:r>
-        <w:br w:type="column"/>
-      </w:r>
-    </w:p>
-    <w:p>
-      <w:pPr>
-        <w:pStyle w:val="KeyHeadDetails"/>
-      </w:pPr>
-      <w:r>
-        <w:t xml:space="preserve">Your Ref: </w:t>
-      </w:r>
-      <w:r>
-        <w:t>&lt;Reference&gt;</w:t>
-      </w:r>
-    </w:p>
-    <w:p>
-      <w:pPr>
-        <w:pStyle w:val="KeyHeadDetails"/>
-      </w:pPr>
-      <w:r>
-        <w:t xml:space="preserve">Our Ref: </w:t>
-      </w:r>
-      <w:r>
-        <w:t>&lt;Primary Reference Number&gt;</w:t>
-      </w:r>
-    </w:p>
-    <w:p>
-      <w:pPr>
-        <w:pStyle w:val="KeyHeadDetails"/>
-      </w:pPr>
-    </w:p>
-    <w:p>
-      <w:pPr>
-        <w:pStyle w:val="KeyHeadDetails"/>
-      </w:pPr>
-      <w:r>
-        <w:t xml:space="preserve">Contact: </w:t>
-      </w:r>
-    </w:p>
-    <w:p>
-      <w:pPr>
-        <w:pStyle w:val="KeyHeadDetails"/>
-      </w:pPr>
-      <w:r>
-        <w:t>&lt;Casework Officer&gt;</w:t>
-      </w:r>
-    </w:p>
-    <w:p>
-      <w:pPr>
-        <w:pStyle w:val="KeyHeadDetails"/>
-      </w:pPr>
-      <w:r>
-        <w:t>&lt;Casework Officer Number&gt;</w:t>
-      </w:r>
-    </w:p>
-    <w:p>
-      <w:pPr>
-        <w:pStyle w:val="KeyHeadDetails"/>
-        <w:rPr>
-          <w:rFonts w:cs="Arial"/>
-        </w:rPr>
-      </w:pPr>
-      <w:r>
-        <w:rPr>
-          <w:rFonts w:cs="Arial"/>
+        <w:tabs>
+          <w:tab w:val="left" w:pos="5245"/>
+        </w:tabs>
+        <w:spacing w:after="0" w:line="240" w:lineRule="auto"/>
+        <w:rPr>
+          <w:rFonts w:ascii="Source Sans Pro Light" w:hAnsi="Source Sans Pro Light" w:cs="Arial"/>
+        </w:rPr>
+      </w:pPr>
+      <w:r>
+        <w:rPr>
+          <w:rFonts w:ascii="Source Sans Pro Light" w:hAnsi="Source Sans Pro Light"/>
+        </w:rPr>
+        <w:t xml:space="preserve">Email: </w:t>
+      </w:r>
+      <w:r>
+        <w:rPr>
+          <w:rFonts w:ascii="Source Sans Pro Light" w:hAnsi="Source Sans Pro Light" w:cs="Arial"/>
         </w:rPr>
         <w:t>&lt;Casework Officer Email&gt;</w:t>
       </w:r>
@@ -301,28 +408,23 @@
         <w:spacing w:after="0" w:line="240" w:lineRule="auto"/>
         <w:rPr>
           <w:rFonts w:ascii="Source Sans Pro Light" w:hAnsi="Source Sans Pro Light"/>
-          <w:sz w:val="20"/>
-          <w:szCs w:val="20"/>
-        </w:rPr>
-      </w:pPr>
-    </w:p>
-    <w:p>
-      <w:pPr>
-        <w:tabs>
-          <w:tab w:val="left" w:pos="5245"/>
-        </w:tabs>
-        <w:spacing w:after="0" w:line="240" w:lineRule="auto"/>
-        <w:rPr>
-          <w:rFonts w:ascii="Source Sans Pro Light" w:hAnsi="Source Sans Pro Light"/>
-          <w:sz w:val="20"/>
-          <w:szCs w:val="20"/>
+        </w:rPr>
+      </w:pPr>
+    </w:p>
+    <w:p>
+      <w:pPr>
+        <w:spacing w:after="0" w:line="240" w:lineRule="auto"/>
+        <w:rPr>
+          <w:rFonts w:ascii="Source Sans Pro Light" w:hAnsi="Source Sans Pro Light"/>
         </w:rPr>
         <w:sectPr>
           <w:type w:val="continuous"/>
           <w:pgSz w:w="11906" w:h="16838"/>
           <w:pgMar w:top="1440" w:right="1440" w:bottom="1440" w:left="1440" w:header="708" w:footer="708" w:gutter="0"/>
-          <w:cols w:num="2" w:space="720"/>
-          <w:docGrid w:linePitch="360"/>
+          <w:cols w:num="2" w:space="720" w:equalWidth="0">
+            <w:col w:w="5004" w:space="720"/>
+            <w:col w:w="3300"/>
+          </w:cols>
         </w:sectPr>
       </w:pPr>
     </w:p>
@@ -339,57 +441,88 @@
     </w:p>
     <w:p>
       <w:pPr>
-        <w:pStyle w:val="Keybody"/>
-      </w:pPr>
-      <w:r>
+        <w:tabs>
+          <w:tab w:val="left" w:pos="5245"/>
+        </w:tabs>
+        <w:spacing w:after="0" w:line="240" w:lineRule="auto"/>
+        <w:rPr>
+          <w:rFonts w:ascii="Source Sans Pro Light" w:hAnsi="Source Sans Pro Light"/>
+        </w:rPr>
+      </w:pPr>
+      <w:r>
+        <w:rPr>
+          <w:rFonts w:ascii="Source Sans Pro Light" w:hAnsi="Source Sans Pro Light"/>
+        </w:rPr>
         <w:t xml:space="preserve">                                                                                         </w:t>
       </w:r>
       <w:r>
+        <w:rPr>
+          <w:rFonts w:ascii="Source Sans Pro Light" w:hAnsi="Source Sans Pro Light"/>
+        </w:rPr>
         <w:tab/>
       </w:r>
       <w:r>
+        <w:rPr>
+          <w:rFonts w:ascii="Source Sans Pro Light" w:hAnsi="Source Sans Pro Light"/>
+        </w:rPr>
         <w:tab/>
-      </w:r>
-      <w:r>
         <w:t>&lt;Completion Date&gt;</w:t>
       </w:r>
-    </w:p>
-    <w:p>
-      <w:pPr>
-        <w:tabs>
-          <w:tab w:val="left" w:pos="5245"/>
-        </w:tabs>
-        <w:spacing w:after="0" w:line="240" w:lineRule="auto"/>
-        <w:rPr>
-          <w:rFonts w:ascii="Source Sans Pro Light" w:hAnsi="Source Sans Pro Light"/>
-        </w:rPr>
-      </w:pPr>
-    </w:p>
-    <w:p>
-      <w:pPr>
-        <w:tabs>
-          <w:tab w:val="left" w:pos="5245"/>
-        </w:tabs>
-        <w:spacing w:after="0" w:line="240" w:lineRule="auto"/>
-        <w:rPr>
-          <w:rFonts w:ascii="Source Sans Pro Light" w:hAnsi="Source Sans Pro Light"/>
-        </w:rPr>
-      </w:pPr>
-    </w:p>
-    <w:p>
-      <w:pPr>
-        <w:pStyle w:val="Keybody"/>
-      </w:pPr>
-      <w:r>
-        <w:t>Dear</w:t>
-      </w:r>
-      <w:r>
-        <w:t xml:space="preserve"> </w:t>
-      </w:r>
-      <w:r>
+      <w:r>
+        <w:rPr>
+          <w:rFonts w:ascii="Source Sans Pro Light" w:hAnsi="Source Sans Pro Light" w:cs="Arial"/>
+        </w:rPr>
+      </w:r>
+    </w:p>
+    <w:p>
+      <w:pPr>
+        <w:tabs>
+          <w:tab w:val="left" w:pos="5245"/>
+        </w:tabs>
+        <w:spacing w:after="0" w:line="240" w:lineRule="auto"/>
+        <w:rPr>
+          <w:rFonts w:ascii="Source Sans Pro Light" w:hAnsi="Source Sans Pro Light"/>
+        </w:rPr>
+      </w:pPr>
+    </w:p>
+    <w:p>
+      <w:pPr>
+        <w:tabs>
+          <w:tab w:val="left" w:pos="5245"/>
+        </w:tabs>
+        <w:spacing w:after="0" w:line="240" w:lineRule="auto"/>
+        <w:rPr>
+          <w:rFonts w:ascii="Source Sans Pro Light" w:hAnsi="Source Sans Pro Light"/>
+        </w:rPr>
+      </w:pPr>
+    </w:p>
+    <w:p>
+      <w:pPr>
+        <w:tabs>
+          <w:tab w:val="left" w:pos="5245"/>
+        </w:tabs>
+        <w:spacing w:after="0" w:line="240" w:lineRule="auto"/>
+        <w:rPr>
+          <w:rFonts w:ascii="Source Sans Pro Light" w:hAnsi="Source Sans Pro Light"/>
+        </w:rPr>
+      </w:pPr>
+      <w:r>
+        <w:rPr>
+          <w:rFonts w:ascii="Source Sans Pro Light" w:hAnsi="Source Sans Pro Light"/>
+        </w:rPr>
+        <w:t xml:space="preserve">Dear </w:t>
+      </w:r>
+      <w:r>
+        <w:rPr>
+          <w:rFonts w:ascii="Source Sans Pro Light" w:hAnsi="Source Sans Pro Light" w:cs="Arial"/>
+          <w:noProof/>
+        </w:rPr>
         <w:t>&lt;Contact Name&gt;</w:t>
       </w:r>
       <w:r>
+        <w:rPr>
+          <w:rFonts w:ascii="Source Sans Pro Light" w:hAnsi="Source Sans Pro Light" w:cs="Arial"/>
+        </w:rPr>
         <w:t>,</w:t>
       </w:r>
     </w:p>
@@ -439,593 +572,543 @@
           <w:rFonts w:ascii="Source Sans Pro Light" w:hAnsi="Source Sans Pro Light"/>
           <w:b/>
         </w:rPr>
-        <w:t>NATIONAL PLANNING POLICY FRAMEWORK 20</w:t>
-      </w:r>
-      <w:r>
-        <w:rPr>
-          <w:rFonts w:ascii="Source Sans Pro Light" w:hAnsi="Source Sans Pro Light"/>
+        <w:t>NATIONAL PLANNING POLICY FRAMEWORK 2021</w:t>
+      </w:r>
+    </w:p>
+    <w:p>
+      <w:pPr>
+        <w:tabs>
+          <w:tab w:val="left" w:pos="5245"/>
+        </w:tabs>
+        <w:spacing w:after="0" w:line="240" w:lineRule="auto"/>
+        <w:rPr>
+          <w:rFonts w:ascii="Source Sans Pro Light" w:hAnsi="Source Sans Pro Light"/>
+        </w:rPr>
+      </w:pPr>
+    </w:p>
+    <w:p>
+      <w:pPr>
+        <w:tabs>
+          <w:tab w:val="left" w:pos="-1094"/>
+          <w:tab w:val="left" w:pos="-720"/>
+          <w:tab w:val="left" w:pos="0"/>
+          <w:tab w:val="left" w:pos="720"/>
+          <w:tab w:val="left" w:pos="1440"/>
+          <w:tab w:val="left" w:pos="2160"/>
+          <w:tab w:val="left" w:pos="2880"/>
+          <w:tab w:val="left" w:pos="3600"/>
+          <w:tab w:val="left" w:pos="4320"/>
+          <w:tab w:val="left" w:pos="5040"/>
+          <w:tab w:val="left" w:pos="5760"/>
+          <w:tab w:val="left" w:pos="6099"/>
+          <w:tab w:val="left" w:pos="7200"/>
+        </w:tabs>
+        <w:spacing w:after="0" w:line="240" w:lineRule="auto"/>
+        <w:rPr>
+          <w:rFonts w:cs="Arial"/>
           <w:b/>
         </w:rPr>
-        <w:t>21</w:t>
-      </w:r>
-    </w:p>
-    <w:p>
-      <w:pPr>
-        <w:tabs>
-          <w:tab w:val="left" w:pos="5245"/>
-        </w:tabs>
-        <w:spacing w:after="0" w:line="240" w:lineRule="auto"/>
-        <w:rPr>
-          <w:rFonts w:ascii="Source Sans Pro Light" w:hAnsi="Source Sans Pro Light"/>
-        </w:rPr>
-      </w:pPr>
-    </w:p>
-    <w:p>
-      <w:pPr>
-        <w:pStyle w:val="Keybody"/>
-        <w:rPr>
+      </w:pPr>
+      <w:r>
+        <w:rPr>
+          <w:rFonts w:cs="Arial"/>
           <w:b/>
-          <w:bCs/>
-        </w:rPr>
-      </w:pPr>
-      <w:r>
-        <w:rPr>
+        </w:rPr>
+        <w:t>&lt;Consultation Name&gt;</w:t>
+      </w:r>
+    </w:p>
+    <w:p>
+      <w:pPr>
+        <w:tabs>
+          <w:tab w:val="left" w:pos="5245"/>
+        </w:tabs>
+        <w:spacing w:after="0" w:line="240" w:lineRule="auto"/>
+        <w:rPr>
+          <w:rFonts w:ascii="Source Sans Pro Light" w:hAnsi="Source Sans Pro Light"/>
+        </w:rPr>
+      </w:pPr>
+      <w:r>
+        <w:rPr>
+          <w:rFonts w:cs="Arial"/>
+        </w:rPr>
+        <w:t>&lt;Proposal Description&gt;</w:t>
+      </w:r>
+      <w:r>
+        <w:rPr>
+          <w:rFonts w:cs="Arial"/>
+          <w:i/>
+        </w:rPr>
+      </w:r>
+      <w:r>
+        <w:rPr>
+          <w:rFonts w:cs="Arial"/>
+        </w:rPr>
+      </w:r>
+    </w:p>
+    <w:p>
+      <w:pPr>
+        <w:tabs>
+          <w:tab w:val="left" w:pos="5245"/>
+        </w:tabs>
+        <w:spacing w:after="0" w:line="240" w:lineRule="auto"/>
+        <w:rPr>
+          <w:rFonts w:ascii="Source Sans Pro Light" w:hAnsi="Source Sans Pro Light"/>
+        </w:rPr>
+      </w:pPr>
+    </w:p>
+    <w:p>
+      <w:pPr>
+        <w:tabs>
+          <w:tab w:val="left" w:pos="5245"/>
+        </w:tabs>
+        <w:spacing w:after="0" w:line="240" w:lineRule="auto"/>
+        <w:rPr>
+          <w:rFonts w:ascii="Source Sans Pro Light" w:hAnsi="Source Sans Pro Light"/>
           <w:b/>
-          <w:bCs/>
-        </w:rPr>
-        <w:t>&lt;Consultation Name&gt;</w:t>
-      </w:r>
-    </w:p>
-    <w:p>
-      <w:pPr>
-        <w:pStyle w:val="Keybody"/>
-        <w:rPr>
-          <w:i/>
-          <w:iCs/>
-        </w:rPr>
-      </w:pPr>
-    </w:p>
-    <w:p>
-      <w:pPr>
-        <w:pStyle w:val="Keybody"/>
-        <w:rPr>
-          <w:i/>
-          <w:iCs/>
-        </w:rPr>
-      </w:pPr>
+          <w:u w:val="single"/>
+        </w:rPr>
+      </w:pPr>
+      <w:r>
+        <w:rPr>
+          <w:rFonts w:ascii="Source Sans Pro Light" w:hAnsi="Source Sans Pro Light"/>
+          <w:b/>
+          <w:u w:val="single"/>
+        </w:rPr>
+        <w:t>Recommend Pre-Determination Archaeological Assessment/Evaluation</w:t>
+      </w:r>
+    </w:p>
+    <w:p>
+      <w:pPr>
+        <w:tabs>
+          <w:tab w:val="left" w:pos="5245"/>
+        </w:tabs>
+        <w:spacing w:after="0" w:line="240" w:lineRule="auto"/>
+        <w:rPr>
+          <w:rFonts w:ascii="Source Sans Pro Light" w:hAnsi="Source Sans Pro Light"/>
+        </w:rPr>
+      </w:pPr>
+    </w:p>
+    <w:p>
+      <w:pPr>
+        <w:tabs>
+          <w:tab w:val="left" w:pos="5245"/>
+        </w:tabs>
+        <w:spacing w:after="0" w:line="240" w:lineRule="auto"/>
+        <w:rPr>
+          <w:rFonts w:ascii="Source Sans Pro Light" w:hAnsi="Source Sans Pro Light"/>
+        </w:rPr>
+      </w:pPr>
+      <w:r>
+        <w:rPr>
+          <w:rFonts w:ascii="Source Sans Pro Light" w:hAnsi="Source Sans Pro Light"/>
+        </w:rPr>
+        <w:t>Thank you for your consultation received on &lt;Log Date&gt;</w:t>
+      </w:r>
+      <w:r>
+        <w:rPr>
+          <w:rFonts w:ascii="Source Sans Pro Light" w:hAnsi="Source Sans Pro Light" w:cs="Arial"/>
+        </w:rPr>
+      </w:r>
+      <w:r>
+        <w:rPr>
+          <w:rFonts w:ascii="Source Sans Pro Light" w:hAnsi="Source Sans Pro Light"/>
+        </w:rPr>
+        <w:t>.</w:t>
+      </w:r>
+    </w:p>
+    <w:p>
+      <w:pPr>
+        <w:tabs>
+          <w:tab w:val="left" w:pos="5245"/>
+        </w:tabs>
+        <w:spacing w:after="0" w:line="240" w:lineRule="auto"/>
+        <w:rPr>
+          <w:rFonts w:ascii="Source Sans Pro Light" w:hAnsi="Source Sans Pro Light"/>
+        </w:rPr>
+      </w:pPr>
+    </w:p>
+    <w:p>
+      <w:pPr>
+        <w:tabs>
+          <w:tab w:val="left" w:pos="5245"/>
+        </w:tabs>
+        <w:spacing w:after="0" w:line="240" w:lineRule="auto"/>
+        <w:rPr>
+          <w:rFonts w:ascii="Source Sans Pro Light" w:hAnsi="Source Sans Pro Light"/>
+        </w:rPr>
+      </w:pPr>
+      <w:r>
+        <w:rPr>
+          <w:rFonts w:ascii="Source Sans Pro Light" w:hAnsi="Source Sans Pro Light"/>
+        </w:rPr>
+        <w:t>The Greater London Archaeological Advisory Service (GLAAS) give advice on archaeology and planning.  Our advice follows the National Planning Policy Framework (NPPF) and the GLAAS Charter.</w:t>
+      </w:r>
+    </w:p>
+    <w:p>
+      <w:pPr>
+        <w:tabs>
+          <w:tab w:val="left" w:pos="5245"/>
+        </w:tabs>
+        <w:spacing w:after="0" w:line="240" w:lineRule="auto"/>
+        <w:rPr>
+          <w:rFonts w:ascii="Source Sans Pro Light" w:hAnsi="Source Sans Pro Light"/>
+        </w:rPr>
+      </w:pPr>
+    </w:p>
+    <w:p>
+      <w:pPr>
+        <w:tabs>
+          <w:tab w:val="left" w:pos="5245"/>
+        </w:tabs>
+        <w:spacing w:after="0" w:line="240" w:lineRule="auto"/>
+        <w:rPr>
+          <w:rFonts w:ascii="Source Sans Pro Light" w:hAnsi="Source Sans Pro Light"/>
+          <w:u w:val="single"/>
+        </w:rPr>
+      </w:pPr>
+      <w:r>
+        <w:rPr>
+          <w:rFonts w:ascii="Source Sans Pro Light" w:hAnsi="Source Sans Pro Light"/>
+          <w:u w:val="single"/>
+        </w:rPr>
+        <w:t>Assessment of Significance and Impact</w:t>
+      </w:r>
+    </w:p>
+    <w:p>
+      <w:pPr>
+        <w:spacing w:after="0" w:line="240" w:lineRule="auto"/>
+        <w:rPr>
+          <w:rFonts w:cs="Arial"/>
+        </w:rPr>
+      </w:pPr>
+      <w:r>
+        <w:rPr>
+          <w:rFonts w:cs="Arial"/>
+        </w:rPr>
+        <w:t>&lt;Archaeological Priority Area&gt;</w:t>
+      </w:r>
+    </w:p>
+    <w:p>
+      <w:pPr>
+        <w:spacing w:after="0" w:line="240" w:lineRule="auto"/>
+        <w:rPr>
+          <w:rFonts w:cs="Arial"/>
+        </w:rPr>
+      </w:pPr>
+    </w:p>
+    <w:p>
+      <w:pPr>
+        <w:tabs>
+          <w:tab w:val="left" w:pos="5245"/>
+        </w:tabs>
+        <w:spacing w:after="0" w:line="240" w:lineRule="auto"/>
+        <w:rPr>
+          <w:rFonts w:ascii="Source Sans Pro Light" w:hAnsi="Source Sans Pro Light"/>
+        </w:rPr>
+      </w:pPr>
+      <w:r>
+        <w:rPr>
+          <w:rFonts w:cs="Arial"/>
+        </w:rPr>
+        <w:t>&lt;Assessment of Significance&gt;</w:t>
+      </w:r>
+    </w:p>
+    <w:p>
+      <w:pPr>
+        <w:tabs>
+          <w:tab w:val="left" w:pos="5245"/>
+        </w:tabs>
+        <w:spacing w:after="0" w:line="240" w:lineRule="auto"/>
+        <w:rPr>
+          <w:rFonts w:ascii="Source Sans Pro Light" w:hAnsi="Source Sans Pro Light"/>
+        </w:rPr>
+      </w:pPr>
+    </w:p>
+    <w:p>
+      <w:pPr>
+        <w:tabs>
+          <w:tab w:val="left" w:pos="5245"/>
+        </w:tabs>
+        <w:spacing w:after="0" w:line="240" w:lineRule="auto"/>
+        <w:rPr>
+          <w:rFonts w:ascii="Source Sans Pro Light" w:hAnsi="Source Sans Pro Light"/>
+          <w:u w:val="single"/>
+        </w:rPr>
+      </w:pPr>
+      <w:r>
+        <w:rPr>
+          <w:rFonts w:ascii="Source Sans Pro Light" w:hAnsi="Source Sans Pro Light"/>
+          <w:u w:val="single"/>
+        </w:rPr>
+        <w:t>Planning Policies</w:t>
+      </w:r>
+    </w:p>
+    <w:p>
+      <w:pPr>
+        <w:tabs>
+          <w:tab w:val="left" w:pos="5245"/>
+        </w:tabs>
+        <w:spacing w:after="0" w:line="240" w:lineRule="auto"/>
+        <w:rPr>
+          <w:rFonts w:ascii="Source Sans Pro Light" w:hAnsi="Source Sans Pro Light"/>
+        </w:rPr>
+      </w:pPr>
+      <w:r>
+        <w:rPr>
+          <w:rFonts w:ascii="Source Sans Pro Light" w:hAnsi="Source Sans Pro Light"/>
+        </w:rPr>
+        <w:t xml:space="preserve">NPPF Section 16 and the London Plan (2021 Policy HC1) recognise the positive contribution of heritage assets of all kinds and make the conservation of archaeological interest a material planning consideration.  NPPF paragraph 194 says applicants should provide an archaeological assessment if their development could affect a heritage asset of archaeological interest.   A field evaluation may also be necessary. </w:t>
+      </w:r>
+    </w:p>
+    <w:p>
+      <w:pPr>
+        <w:tabs>
+          <w:tab w:val="left" w:pos="5245"/>
+        </w:tabs>
+        <w:spacing w:after="0" w:line="240" w:lineRule="auto"/>
+        <w:rPr>
+          <w:rFonts w:ascii="Source Sans Pro Light" w:hAnsi="Source Sans Pro Light"/>
+        </w:rPr>
+      </w:pPr>
+    </w:p>
+    <w:p>
+      <w:pPr>
+        <w:tabs>
+          <w:tab w:val="left" w:pos="5245"/>
+        </w:tabs>
+        <w:spacing w:after="0" w:line="240" w:lineRule="auto"/>
+        <w:rPr>
+          <w:rFonts w:ascii="Source Sans Pro Light" w:hAnsi="Source Sans Pro Light"/>
+        </w:rPr>
+      </w:pPr>
+      <w:r>
+        <w:rPr>
+          <w:rFonts w:ascii="Source Sans Pro Light" w:hAnsi="Source Sans Pro Light"/>
+        </w:rPr>
+        <w:t>NPPF paragraphs 199 - 202 place great weight on conserving designated heritage assets, including non-designated heritage assets with an archaeological interest equivalent to scheduled monuments.  Non- designated heritage assets may also merit conservation depending upon their significance and the harm caused (NPPF paragraph 203).  Conservation can mean design changes to preserve remains where they are.</w:t>
+      </w:r>
+    </w:p>
+    <w:p>
+      <w:pPr>
+        <w:tabs>
+          <w:tab w:val="left" w:pos="5245"/>
+        </w:tabs>
+        <w:spacing w:after="0" w:line="240" w:lineRule="auto"/>
+        <w:rPr>
+          <w:rFonts w:ascii="Source Sans Pro Light" w:hAnsi="Source Sans Pro Light"/>
+        </w:rPr>
+      </w:pPr>
+    </w:p>
+    <w:p>
+      <w:pPr>
+        <w:tabs>
+          <w:tab w:val="left" w:pos="5245"/>
+        </w:tabs>
+        <w:spacing w:after="0" w:line="240" w:lineRule="auto"/>
+        <w:rPr>
+          <w:rFonts w:ascii="Source Sans Pro Light" w:hAnsi="Source Sans Pro Light"/>
+        </w:rPr>
+      </w:pPr>
+      <w:r>
+        <w:rPr>
+          <w:rFonts w:ascii="Source Sans Pro Light" w:hAnsi="Source Sans Pro Light"/>
+        </w:rPr>
+        <w:t xml:space="preserve">NPPF paragraphs 190 and 197 and London Plan Policy HC1 emphasise the positive contributions heritage assets can make to sustainable communities and places.  Applicants should therefore expect to identify appropriate enhancement opportunities.  </w:t>
+      </w:r>
+    </w:p>
+    <w:p>
+      <w:pPr>
+        <w:tabs>
+          <w:tab w:val="left" w:pos="5245"/>
+        </w:tabs>
+        <w:spacing w:after="0" w:line="240" w:lineRule="auto"/>
+        <w:rPr>
+          <w:rFonts w:ascii="Source Sans Pro Light" w:hAnsi="Source Sans Pro Light"/>
+        </w:rPr>
+      </w:pPr>
+    </w:p>
+    <w:p>
+      <w:pPr>
+        <w:tabs>
+          <w:tab w:val="left" w:pos="5245"/>
+        </w:tabs>
+        <w:spacing w:after="0" w:line="240" w:lineRule="auto"/>
+        <w:rPr>
+          <w:rFonts w:ascii="Source Sans Pro Light" w:hAnsi="Source Sans Pro Light"/>
+        </w:rPr>
+      </w:pPr>
+      <w:r>
+        <w:rPr>
+          <w:rFonts w:ascii="Source Sans Pro Light" w:hAnsi="Source Sans Pro Light"/>
+        </w:rPr>
+        <w:t xml:space="preserve">If preservation is not achievable then if you grant planning consent, paragraph 205 of the NPPF says that applicants should record the significance of any heritage assets that the development harms.  </w:t>
+      </w:r>
+    </w:p>
+    <w:p>
+      <w:pPr>
+        <w:tabs>
+          <w:tab w:val="left" w:pos="5245"/>
+        </w:tabs>
+        <w:spacing w:after="0" w:line="240" w:lineRule="auto"/>
+        <w:rPr>
+          <w:rFonts w:ascii="Source Sans Pro Light" w:hAnsi="Source Sans Pro Light"/>
+        </w:rPr>
+      </w:pPr>
+    </w:p>
+    <w:p>
+      <w:pPr>
+        <w:tabs>
+          <w:tab w:val="left" w:pos="5245"/>
+        </w:tabs>
+        <w:spacing w:after="0" w:line="240" w:lineRule="auto"/>
+        <w:rPr>
+          <w:rFonts w:ascii="Source Sans Pro Light" w:hAnsi="Source Sans Pro Light"/>
+          <w:u w:val="single"/>
+        </w:rPr>
+      </w:pPr>
+      <w:r>
+        <w:rPr>
+          <w:rFonts w:ascii="Source Sans Pro Light" w:hAnsi="Source Sans Pro Light"/>
+          <w:u w:val="single"/>
+        </w:rPr>
+        <w:t>Recommendations</w:t>
+      </w:r>
+    </w:p>
+    <w:p>
+      <w:pPr>
+        <w:tabs>
+          <w:tab w:val="left" w:pos="5245"/>
+        </w:tabs>
+        <w:spacing w:after="0" w:line="240" w:lineRule="auto"/>
+        <w:rPr>
+          <w:rFonts w:ascii="Source Sans Pro Light" w:hAnsi="Source Sans Pro Light"/>
+        </w:rPr>
+      </w:pPr>
+      <w:r>
+        <w:rPr>
+          <w:rFonts w:ascii="Source Sans Pro Light" w:hAnsi="Source Sans Pro Light"/>
+        </w:rPr>
+        <w:t xml:space="preserve">Having looked at this proposal and at the Greater London Historic Environment Record but I need more information before I can advise you on the effects on archaeological interest and their implications for the planning decision.  If you do not receive more archaeological information before you take a planning decision, I recommend that you include the applicant’s failure to submit that as a reason for refusal. </w:t>
+      </w:r>
+    </w:p>
+    <w:p>
+      <w:pPr>
+        <w:tabs>
+          <w:tab w:val="left" w:pos="5245"/>
+        </w:tabs>
+        <w:spacing w:after="0" w:line="240" w:lineRule="auto"/>
+        <w:rPr>
+          <w:rFonts w:ascii="Source Sans Pro Light" w:hAnsi="Source Sans Pro Light"/>
+        </w:rPr>
+      </w:pPr>
+    </w:p>
+    <w:p>
+      <w:pPr>
+        <w:tabs>
+          <w:tab w:val="left" w:pos="5245"/>
+        </w:tabs>
+        <w:spacing w:after="0" w:line="240" w:lineRule="auto"/>
+        <w:rPr>
+          <w:rFonts w:ascii="Source Sans Pro Light" w:hAnsi="Source Sans Pro Light"/>
+        </w:rPr>
+      </w:pPr>
+      <w:r>
+        <w:rPr>
+          <w:rFonts w:ascii="Source Sans Pro Light" w:hAnsi="Source Sans Pro Light"/>
+        </w:rPr>
+        <w:t>Because of this, I advise the applicant completes these studies to inform the application:</w:t>
+      </w:r>
+    </w:p>
+    <w:p>
+      <w:pPr>
+        <w:tabs>
+          <w:tab w:val="left" w:pos="5245"/>
+        </w:tabs>
+        <w:spacing w:after="0" w:line="240" w:lineRule="auto"/>
+        <w:rPr>
+          <w:rFonts w:ascii="Source Sans Pro Light" w:hAnsi="Source Sans Pro Light"/>
+        </w:rPr>
+      </w:pPr>
+    </w:p>
+    <w:p>
+      <w:pPr>
+        <w:tabs>
+          <w:tab w:val="left" w:pos="5245"/>
+        </w:tabs>
+        <w:spacing w:after="0" w:line="240" w:lineRule="auto"/>
+        <w:rPr>
+          <w:rFonts w:ascii="Source Sans Pro Light" w:hAnsi="Source Sans Pro Light"/>
+        </w:rPr>
+      </w:pPr>
+      <w:r>
+        <w:rPr>
+          <w:rFonts w:cs="Arial"/>
+        </w:rPr>
+        <w:t>&lt;Mitigation&gt;</w:t>
+      </w:r>
+    </w:p>
+    <w:p>
+      <w:pPr>
+        <w:tabs>
+          <w:tab w:val="left" w:pos="5245"/>
+        </w:tabs>
+        <w:spacing w:after="0" w:line="240" w:lineRule="auto"/>
+        <w:rPr>
+          <w:rFonts w:ascii="Source Sans Pro Light" w:hAnsi="Source Sans Pro Light"/>
+        </w:rPr>
+      </w:pPr>
+    </w:p>
+    <w:p>
+      <w:pPr>
+        <w:tabs>
+          <w:tab w:val="left" w:pos="5245"/>
+        </w:tabs>
+        <w:spacing w:after="0" w:line="240" w:lineRule="auto"/>
+        <w:rPr>
+          <w:rFonts w:ascii="Source Sans Pro Light" w:hAnsi="Source Sans Pro Light"/>
+        </w:rPr>
+      </w:pPr>
+      <w:r>
+        <w:rPr>
+          <w:rFonts w:ascii="Source Sans Pro Light" w:hAnsi="Source Sans Pro Light"/>
+        </w:rPr>
+        <w:t>I will need to agree the work beforehand and it should be carried out by an archaeological practice appo</w:t>
+      </w:r>
       <w:bookmarkStart w:id="0" w:name="_GoBack"/>
       <w:bookmarkEnd w:id="0"/>
       <w:r>
         <w:rPr>
-          <w:i/>
-          <w:iCs/>
-        </w:rPr>
-        <w:t>&lt;Proposal Description&gt;</w:t>
-      </w:r>
-    </w:p>
-    <w:p>
-      <w:pPr>
-        <w:tabs>
-          <w:tab w:val="left" w:pos="5245"/>
-        </w:tabs>
-        <w:spacing w:after="0" w:line="240" w:lineRule="auto"/>
-        <w:rPr>
-          <w:rFonts w:ascii="Source Sans Pro Light" w:hAnsi="Source Sans Pro Light"/>
-        </w:rPr>
-      </w:pPr>
-    </w:p>
-    <w:p>
-      <w:pPr>
-        <w:tabs>
-          <w:tab w:val="left" w:pos="5245"/>
-        </w:tabs>
-        <w:spacing w:after="0" w:line="240" w:lineRule="auto"/>
-        <w:rPr>
-          <w:rFonts w:ascii="Source Sans Pro Light" w:hAnsi="Source Sans Pro Light"/>
-          <w:b/>
-          <w:u w:val="single"/>
-        </w:rPr>
-      </w:pPr>
-      <w:r>
-        <w:rPr>
-          <w:rFonts w:ascii="Source Sans Pro Light" w:hAnsi="Source Sans Pro Light"/>
-          <w:b/>
-          <w:u w:val="single"/>
-        </w:rPr>
-        <w:t>Recommend Pre-Determination Archaeological Assessment/Evaluation</w:t>
-      </w:r>
-    </w:p>
-    <w:p>
-      <w:pPr>
-        <w:tabs>
-          <w:tab w:val="left" w:pos="5245"/>
-        </w:tabs>
-        <w:spacing w:after="0" w:line="240" w:lineRule="auto"/>
-        <w:rPr>
-          <w:rFonts w:ascii="Source Sans Pro Light" w:hAnsi="Source Sans Pro Light"/>
-        </w:rPr>
-      </w:pPr>
-    </w:p>
-    <w:p>
-      <w:pPr>
-        <w:pStyle w:val="Keybody"/>
-      </w:pPr>
-      <w:r>
-        <w:t>Thank you for your consultation received on</w:t>
-      </w:r>
-      <w:r>
-        <w:t xml:space="preserve"> </w:t>
-      </w:r>
-      <w:r>
-        <w:t>&lt;Log Date&gt;</w:t>
-      </w:r>
-      <w:r>
-        <w:t>.</w:t>
-      </w:r>
-    </w:p>
-    <w:p>
-      <w:pPr>
-        <w:tabs>
-          <w:tab w:val="left" w:pos="5245"/>
-        </w:tabs>
-        <w:spacing w:after="0" w:line="240" w:lineRule="auto"/>
-        <w:rPr>
-          <w:rFonts w:ascii="Source Sans Pro Light" w:hAnsi="Source Sans Pro Light"/>
-        </w:rPr>
-      </w:pPr>
-    </w:p>
-    <w:p>
-      <w:pPr>
-        <w:tabs>
-          <w:tab w:val="left" w:pos="5245"/>
-        </w:tabs>
-        <w:spacing w:after="0" w:line="240" w:lineRule="auto"/>
-        <w:rPr>
-          <w:rFonts w:ascii="Source Sans Pro Light" w:hAnsi="Source Sans Pro Light"/>
-        </w:rPr>
-      </w:pPr>
-      <w:r>
-        <w:rPr>
-          <w:rFonts w:ascii="Source Sans Pro Light" w:hAnsi="Source Sans Pro Light"/>
-        </w:rPr>
-        <w:t>The Greater London Archaeological Advisory Service (GLAAS) give advice on archaeology and planning.  Our advice follows the National Planning Policy Framework (NPPF) and the GLAAS Charter.</w:t>
-      </w:r>
-    </w:p>
-    <w:p>
-      <w:pPr>
-        <w:tabs>
-          <w:tab w:val="left" w:pos="5245"/>
-        </w:tabs>
-        <w:spacing w:after="0" w:line="240" w:lineRule="auto"/>
-        <w:rPr>
-          <w:rFonts w:ascii="Source Sans Pro Light" w:hAnsi="Source Sans Pro Light"/>
-        </w:rPr>
-      </w:pPr>
-    </w:p>
-    <w:p>
-      <w:pPr>
-        <w:tabs>
-          <w:tab w:val="left" w:pos="5245"/>
-        </w:tabs>
-        <w:spacing w:after="0" w:line="240" w:lineRule="auto"/>
-        <w:rPr>
-          <w:rFonts w:ascii="Source Sans Pro Light" w:hAnsi="Source Sans Pro Light"/>
-          <w:u w:val="single"/>
-        </w:rPr>
-      </w:pPr>
-      <w:r>
-        <w:rPr>
-          <w:rFonts w:ascii="Source Sans Pro Light" w:hAnsi="Source Sans Pro Light"/>
-          <w:u w:val="single"/>
-        </w:rPr>
-        <w:t>Assessment of Significance and Impact</w:t>
-      </w:r>
-    </w:p>
-    <w:p>
-      <w:pPr>
-        <w:pStyle w:val="Keybody"/>
-      </w:pPr>
-      <w:r>
-        <w:t>&lt;Archaeological Priority Area&gt;</w:t>
-      </w:r>
-    </w:p>
-    <w:p>
-      <w:pPr>
-        <w:spacing w:after="0" w:line="240" w:lineRule="auto"/>
-        <w:rPr>
-          <w:rFonts w:ascii="Source Sans Pro Light" w:hAnsi="Source Sans Pro Light" w:cs="Arial"/>
-        </w:rPr>
-      </w:pPr>
-    </w:p>
-    <w:p>
-      <w:pPr>
-        <w:pStyle w:val="Keybody"/>
-      </w:pPr>
-      <w:r>
-        <w:t>&lt;Assessment of Significance&gt;</w:t>
-      </w:r>
-    </w:p>
-    <w:p>
-      <w:pPr>
-        <w:tabs>
-          <w:tab w:val="left" w:pos="5245"/>
-        </w:tabs>
-        <w:spacing w:after="0" w:line="240" w:lineRule="auto"/>
-        <w:rPr>
-          <w:rFonts w:ascii="Source Sans Pro Light" w:hAnsi="Source Sans Pro Light"/>
-        </w:rPr>
-      </w:pPr>
-    </w:p>
-    <w:p>
-      <w:pPr>
-        <w:tabs>
-          <w:tab w:val="left" w:pos="5245"/>
-        </w:tabs>
-        <w:spacing w:after="0" w:line="240" w:lineRule="auto"/>
-        <w:rPr>
-          <w:rFonts w:ascii="Source Sans Pro Light" w:hAnsi="Source Sans Pro Light"/>
-          <w:u w:val="single"/>
-        </w:rPr>
-      </w:pPr>
-      <w:r>
-        <w:rPr>
-          <w:rFonts w:ascii="Source Sans Pro Light" w:hAnsi="Source Sans Pro Light"/>
-          <w:u w:val="single"/>
-        </w:rPr>
-        <w:t>Planning Policies</w:t>
-      </w:r>
-    </w:p>
-    <w:p>
-      <w:pPr>
-        <w:tabs>
-          <w:tab w:val="left" w:pos="5245"/>
-        </w:tabs>
-        <w:spacing w:after="0" w:line="240" w:lineRule="auto"/>
-        <w:rPr>
-          <w:rFonts w:ascii="Source Sans Pro Light" w:hAnsi="Source Sans Pro Light"/>
-        </w:rPr>
-      </w:pPr>
-      <w:r>
-        <w:rPr>
-          <w:rFonts w:ascii="Source Sans Pro Light" w:hAnsi="Source Sans Pro Light"/>
-        </w:rPr>
-        <w:t>NPPF Section 16 and the London Plan (20</w:t>
-      </w:r>
-      <w:r>
-        <w:rPr>
-          <w:rFonts w:ascii="Source Sans Pro Light" w:hAnsi="Source Sans Pro Light"/>
-        </w:rPr>
-        <w:t>21</w:t>
-      </w:r>
-      <w:r>
-        <w:rPr>
-          <w:rFonts w:ascii="Source Sans Pro Light" w:hAnsi="Source Sans Pro Light"/>
-        </w:rPr>
-        <w:t xml:space="preserve"> Policy HC1) recognise the positive contribution of heritage assets of all kinds and make the conservation of archaeological interest a material planning consideration.  NPPF paragraph 1</w:t>
-      </w:r>
-      <w:r>
-        <w:rPr>
-          <w:rFonts w:ascii="Source Sans Pro Light" w:hAnsi="Source Sans Pro Light"/>
-        </w:rPr>
-        <w:t>94</w:t>
-      </w:r>
-      <w:r>
-        <w:rPr>
-          <w:rFonts w:ascii="Source Sans Pro Light" w:hAnsi="Source Sans Pro Light"/>
-        </w:rPr>
-        <w:t xml:space="preserve"> says applicants should provide an </w:t>
-      </w:r>
+          <w:rFonts w:ascii="Source Sans Pro Light" w:hAnsi="Source Sans Pro Light"/>
+        </w:rPr>
+        <w:t>inted by the applicant.  The report on the work must set out the significance of the site and the impact of the proposed development.  I will read the report and then advise you on the planning application.</w:t>
+      </w:r>
+    </w:p>
+    <w:p>
+      <w:pPr>
+        <w:tabs>
+          <w:tab w:val="left" w:pos="5245"/>
+        </w:tabs>
+        <w:spacing w:after="0" w:line="240" w:lineRule="auto"/>
+        <w:rPr>
+          <w:rFonts w:ascii="Source Sans Pro Light" w:hAnsi="Source Sans Pro Light"/>
+        </w:rPr>
+      </w:pPr>
+    </w:p>
+    <w:p>
+      <w:pPr>
+        <w:tabs>
+          <w:tab w:val="left" w:pos="5245"/>
+        </w:tabs>
+        <w:spacing w:after="0" w:line="240" w:lineRule="auto"/>
+        <w:rPr>
+          <w:rFonts w:ascii="Source Sans Pro Light" w:hAnsi="Source Sans Pro Light"/>
+        </w:rPr>
+      </w:pPr>
       <w:r>
         <w:rPr>
           <w:rFonts w:ascii="Source Sans Pro Light" w:hAnsi="Source Sans Pro Light"/>
         </w:rPr>
         <w:lastRenderedPageBreak/>
-        <w:t xml:space="preserve">archaeological assessment if their development could affect a heritage asset of archaeological interest.   A field evaluation may also be necessary. </w:t>
-      </w:r>
-    </w:p>
-    <w:p>
-      <w:pPr>
-        <w:tabs>
-          <w:tab w:val="left" w:pos="5245"/>
-        </w:tabs>
-        <w:spacing w:after="0" w:line="240" w:lineRule="auto"/>
-        <w:rPr>
-          <w:rFonts w:ascii="Source Sans Pro Light" w:hAnsi="Source Sans Pro Light"/>
-        </w:rPr>
-      </w:pPr>
-    </w:p>
-    <w:p>
-      <w:pPr>
-        <w:tabs>
-          <w:tab w:val="left" w:pos="5245"/>
-        </w:tabs>
-        <w:spacing w:after="0" w:line="240" w:lineRule="auto"/>
-        <w:rPr>
-          <w:rFonts w:ascii="Source Sans Pro Light" w:hAnsi="Source Sans Pro Light"/>
-        </w:rPr>
-      </w:pPr>
-      <w:r>
-        <w:rPr>
-          <w:rFonts w:ascii="Source Sans Pro Light" w:hAnsi="Source Sans Pro Light"/>
-        </w:rPr>
-        <w:t>NPPF paragraphs 19</w:t>
-      </w:r>
-      <w:r>
-        <w:rPr>
-          <w:rFonts w:ascii="Source Sans Pro Light" w:hAnsi="Source Sans Pro Light"/>
-        </w:rPr>
-        <w:t>9</w:t>
-      </w:r>
-      <w:r>
-        <w:rPr>
-          <w:rFonts w:ascii="Source Sans Pro Light" w:hAnsi="Source Sans Pro Light"/>
-        </w:rPr>
-        <w:t xml:space="preserve"> - </w:t>
-      </w:r>
-      <w:r>
-        <w:rPr>
-          <w:rFonts w:ascii="Source Sans Pro Light" w:hAnsi="Source Sans Pro Light"/>
-        </w:rPr>
-        <w:t>202</w:t>
-      </w:r>
-      <w:r>
-        <w:rPr>
-          <w:rFonts w:ascii="Source Sans Pro Light" w:hAnsi="Source Sans Pro Light"/>
-        </w:rPr>
-        <w:t xml:space="preserve"> place great weight on conserving designated heritage assets, including non-designated heritage assets with an archaeological interest equivalent to scheduled monuments.  Non- designated heritage assets may also merit conservation depending upon their significance and the harm caused (NPPF paragraph </w:t>
-      </w:r>
-      <w:r>
-        <w:rPr>
-          <w:rFonts w:ascii="Source Sans Pro Light" w:hAnsi="Source Sans Pro Light"/>
-        </w:rPr>
-        <w:t>203</w:t>
-      </w:r>
-      <w:r>
-        <w:rPr>
-          <w:rFonts w:ascii="Source Sans Pro Light" w:hAnsi="Source Sans Pro Light"/>
-        </w:rPr>
-        <w:t>).  Conservation can mean design changes to preserve remains where they are.</w:t>
-      </w:r>
-    </w:p>
-    <w:p>
-      <w:pPr>
-        <w:tabs>
-          <w:tab w:val="left" w:pos="5245"/>
-        </w:tabs>
-        <w:spacing w:after="0" w:line="240" w:lineRule="auto"/>
-        <w:rPr>
-          <w:rFonts w:ascii="Source Sans Pro Light" w:hAnsi="Source Sans Pro Light"/>
-        </w:rPr>
-      </w:pPr>
-    </w:p>
-    <w:p>
-      <w:pPr>
-        <w:tabs>
-          <w:tab w:val="left" w:pos="5245"/>
-        </w:tabs>
-        <w:spacing w:after="0" w:line="240" w:lineRule="auto"/>
-        <w:rPr>
-          <w:rFonts w:ascii="Source Sans Pro Light" w:hAnsi="Source Sans Pro Light"/>
-        </w:rPr>
-      </w:pPr>
-      <w:r>
-        <w:rPr>
-          <w:rFonts w:ascii="Source Sans Pro Light" w:hAnsi="Source Sans Pro Light"/>
-        </w:rPr>
-        <w:t>NPPF paragraphs 1</w:t>
-      </w:r>
-      <w:r>
-        <w:rPr>
-          <w:rFonts w:ascii="Source Sans Pro Light" w:hAnsi="Source Sans Pro Light"/>
-        </w:rPr>
-        <w:t>90</w:t>
-      </w:r>
-      <w:r>
-        <w:rPr>
-          <w:rFonts w:ascii="Source Sans Pro Light" w:hAnsi="Source Sans Pro Light"/>
-        </w:rPr>
-        <w:t xml:space="preserve"> and 19</w:t>
-      </w:r>
-      <w:r>
-        <w:rPr>
-          <w:rFonts w:ascii="Source Sans Pro Light" w:hAnsi="Source Sans Pro Light"/>
-        </w:rPr>
-        <w:t>7</w:t>
-      </w:r>
-      <w:r>
-        <w:rPr>
-          <w:rFonts w:ascii="Source Sans Pro Light" w:hAnsi="Source Sans Pro Light"/>
-        </w:rPr>
-        <w:t xml:space="preserve"> and London Plan Policy HC1 emphasise the positive contributions heritage assets can make to sustainable communities and places.  Applicants should therefore expect to identify appropriate enhancement opportunities.  </w:t>
-      </w:r>
-    </w:p>
-    <w:p>
-      <w:pPr>
-        <w:tabs>
-          <w:tab w:val="left" w:pos="5245"/>
-        </w:tabs>
-        <w:spacing w:after="0" w:line="240" w:lineRule="auto"/>
-        <w:rPr>
-          <w:rFonts w:ascii="Source Sans Pro Light" w:hAnsi="Source Sans Pro Light"/>
-        </w:rPr>
-      </w:pPr>
-    </w:p>
-    <w:p>
-      <w:pPr>
-        <w:tabs>
-          <w:tab w:val="left" w:pos="5245"/>
-        </w:tabs>
-        <w:spacing w:after="0" w:line="240" w:lineRule="auto"/>
-        <w:rPr>
-          <w:rFonts w:ascii="Source Sans Pro Light" w:hAnsi="Source Sans Pro Light"/>
-        </w:rPr>
-      </w:pPr>
-      <w:r>
-        <w:rPr>
-          <w:rFonts w:ascii="Source Sans Pro Light" w:hAnsi="Source Sans Pro Light"/>
-        </w:rPr>
-        <w:t xml:space="preserve">If preservation is not achievable then if you grant planning consent, paragraph </w:t>
-      </w:r>
-      <w:r>
-        <w:rPr>
-          <w:rFonts w:ascii="Source Sans Pro Light" w:hAnsi="Source Sans Pro Light"/>
-        </w:rPr>
-        <w:t>205</w:t>
-      </w:r>
-      <w:r>
-        <w:rPr>
-          <w:rFonts w:ascii="Source Sans Pro Light" w:hAnsi="Source Sans Pro Light"/>
-        </w:rPr>
-        <w:t xml:space="preserve"> of the NPPF says that applicants should record the significance of any heritage assets that the development harms.  </w:t>
-      </w:r>
-    </w:p>
-    <w:p>
-      <w:pPr>
-        <w:tabs>
-          <w:tab w:val="left" w:pos="5245"/>
-        </w:tabs>
-        <w:spacing w:after="0" w:line="240" w:lineRule="auto"/>
-        <w:rPr>
-          <w:rFonts w:ascii="Source Sans Pro Light" w:hAnsi="Source Sans Pro Light"/>
-        </w:rPr>
-      </w:pPr>
-    </w:p>
-    <w:p>
-      <w:pPr>
-        <w:tabs>
-          <w:tab w:val="left" w:pos="5245"/>
-        </w:tabs>
-        <w:spacing w:after="0" w:line="240" w:lineRule="auto"/>
-        <w:rPr>
-          <w:rFonts w:ascii="Source Sans Pro Light" w:hAnsi="Source Sans Pro Light"/>
-          <w:u w:val="single"/>
-        </w:rPr>
-      </w:pPr>
-      <w:r>
-        <w:rPr>
-          <w:rFonts w:ascii="Source Sans Pro Light" w:hAnsi="Source Sans Pro Light"/>
-          <w:u w:val="single"/>
-        </w:rPr>
-        <w:t>Recommendations</w:t>
-      </w:r>
-    </w:p>
-    <w:p>
-      <w:pPr>
-        <w:tabs>
-          <w:tab w:val="left" w:pos="5245"/>
-        </w:tabs>
-        <w:spacing w:after="0" w:line="240" w:lineRule="auto"/>
-        <w:rPr>
-          <w:rFonts w:ascii="Source Sans Pro Light" w:hAnsi="Source Sans Pro Light"/>
-        </w:rPr>
-      </w:pPr>
-      <w:r>
-        <w:rPr>
-          <w:rFonts w:ascii="Source Sans Pro Light" w:hAnsi="Source Sans Pro Light"/>
-        </w:rPr>
-        <w:t xml:space="preserve">Having looked at this proposal and at the Greater London Historic Environment Record but I need more information before I can advise you on the effects on archaeological interest and their implications for the planning decision.  If you do not receive more archaeological information before you take a planning decision, I recommend that you include the applicant’s failure to submit that as a reason for refusal. </w:t>
-      </w:r>
-    </w:p>
-    <w:p>
-      <w:pPr>
-        <w:tabs>
-          <w:tab w:val="left" w:pos="5245"/>
-        </w:tabs>
-        <w:spacing w:after="0" w:line="240" w:lineRule="auto"/>
-        <w:rPr>
-          <w:rFonts w:ascii="Source Sans Pro Light" w:hAnsi="Source Sans Pro Light"/>
-        </w:rPr>
-      </w:pPr>
-    </w:p>
-    <w:p>
-      <w:pPr>
-        <w:tabs>
-          <w:tab w:val="left" w:pos="5245"/>
-        </w:tabs>
-        <w:spacing w:after="0" w:line="240" w:lineRule="auto"/>
-        <w:rPr>
-          <w:rFonts w:ascii="Source Sans Pro Light" w:hAnsi="Source Sans Pro Light"/>
-        </w:rPr>
-      </w:pPr>
-      <w:r>
-        <w:rPr>
-          <w:rFonts w:ascii="Source Sans Pro Light" w:hAnsi="Source Sans Pro Light"/>
-        </w:rPr>
-        <w:t>Because of this, I advise the applicant completes these studies to inform the application:</w:t>
-      </w:r>
-    </w:p>
-    <w:p>
-      <w:pPr>
-        <w:tabs>
-          <w:tab w:val="left" w:pos="5245"/>
-        </w:tabs>
-        <w:spacing w:after="0" w:line="240" w:lineRule="auto"/>
-        <w:rPr>
-          <w:rFonts w:ascii="Source Sans Pro Light" w:hAnsi="Source Sans Pro Light"/>
-        </w:rPr>
-      </w:pPr>
-    </w:p>
-    <w:p>
-      <w:pPr>
-        <w:pStyle w:val="Keybody"/>
-      </w:pPr>
-      <w:r>
-        <w:t>&lt;Mitigation&gt;</w:t>
-      </w:r>
-    </w:p>
-    <w:p>
-      <w:pPr>
-        <w:tabs>
-          <w:tab w:val="left" w:pos="5245"/>
-        </w:tabs>
-        <w:spacing w:after="0" w:line="240" w:lineRule="auto"/>
-        <w:rPr>
-          <w:rFonts w:ascii="Source Sans Pro Light" w:hAnsi="Source Sans Pro Light"/>
-        </w:rPr>
-      </w:pPr>
-    </w:p>
-    <w:p>
-      <w:pPr>
-        <w:tabs>
-          <w:tab w:val="left" w:pos="5245"/>
-        </w:tabs>
-        <w:spacing w:after="0" w:line="240" w:lineRule="auto"/>
-        <w:rPr>
-          <w:rFonts w:ascii="Source Sans Pro Light" w:hAnsi="Source Sans Pro Light"/>
-        </w:rPr>
-      </w:pPr>
-      <w:r>
-        <w:rPr>
-          <w:rFonts w:ascii="Source Sans Pro Light" w:hAnsi="Source Sans Pro Light"/>
-        </w:rPr>
-        <w:t>I will need to agree the work beforehand and it should be carried out by an archaeological practice appointed by the applicant.  The report on the work must set out the significance of the site and the impact of the proposed development.  I will read the report and then advise you on the planning application.</w:t>
-      </w:r>
-    </w:p>
-    <w:p>
-      <w:pPr>
-        <w:tabs>
-          <w:tab w:val="left" w:pos="5245"/>
-        </w:tabs>
-        <w:spacing w:after="0" w:line="240" w:lineRule="auto"/>
-        <w:rPr>
-          <w:rFonts w:ascii="Source Sans Pro Light" w:hAnsi="Source Sans Pro Light"/>
-        </w:rPr>
-      </w:pPr>
-    </w:p>
-    <w:p>
-      <w:pPr>
-        <w:tabs>
-          <w:tab w:val="left" w:pos="5245"/>
-        </w:tabs>
-        <w:spacing w:after="0" w:line="240" w:lineRule="auto"/>
-        <w:rPr>
-          <w:rFonts w:ascii="Source Sans Pro Light" w:hAnsi="Source Sans Pro Light"/>
-        </w:rPr>
-      </w:pPr>
-      <w:r>
-        <w:rPr>
-          <w:rFonts w:ascii="Source Sans Pro Light" w:hAnsi="Source Sans Pro Light"/>
-        </w:rPr>
         <w:t>You can find more information on archaeology and planning in Greater London on our website.</w:t>
       </w:r>
     </w:p>
@@ -1098,9 +1181,18 @@
     </w:p>
     <w:p>
       <w:pPr>
-        <w:pStyle w:val="KeySig"/>
-      </w:pPr>
-      <w:r>
+        <w:tabs>
+          <w:tab w:val="left" w:pos="5245"/>
+        </w:tabs>
+        <w:spacing w:after="0" w:line="240" w:lineRule="auto"/>
+        <w:rPr>
+          <w:rFonts w:ascii="Source Sans Pro Light" w:hAnsi="Source Sans Pro Light"/>
+        </w:rPr>
+      </w:pPr>
+      <w:r>
+        <w:rPr>
+          <w:rFonts w:ascii="Source Sans Pro Light" w:hAnsi="Source Sans Pro Light"/>
+        </w:rPr>
         <w:t>&lt;Casework Officer&gt;</w:t>
       </w:r>
     </w:p>
@@ -1114,40 +1206,38 @@
           <w:rFonts w:ascii="Source Sans Pro Light" w:hAnsi="Source Sans Pro Light"/>
         </w:rPr>
       </w:pPr>
-      <w:r>
-        <w:rPr>
-          <w:rFonts w:ascii="Source Sans Pro Light" w:hAnsi="Source Sans Pro Light"/>
-        </w:rPr>
-        <w:t>Archaeology Advis</w:t>
-      </w:r>
-      <w:r>
-        <w:rPr>
-          <w:rFonts w:ascii="Source Sans Pro Light" w:hAnsi="Source Sans Pro Light"/>
-        </w:rPr>
-        <w:t>e</w:t>
-      </w:r>
-      <w:r>
-        <w:rPr>
-          <w:rFonts w:ascii="Source Sans Pro Light" w:hAnsi="Source Sans Pro Light"/>
-        </w:rPr>
-        <w:t>r</w:t>
-      </w:r>
-    </w:p>
-    <w:p>
-      <w:pPr>
-        <w:tabs>
-          <w:tab w:val="left" w:pos="5245"/>
-        </w:tabs>
-        <w:spacing w:after="0" w:line="240" w:lineRule="auto"/>
-        <w:rPr>
-          <w:rFonts w:ascii="Source Sans Pro Light" w:hAnsi="Source Sans Pro Light"/>
-        </w:rPr>
-      </w:pPr>
-      <w:r>
-        <w:rPr>
-          <w:rFonts w:ascii="Source Sans Pro Light" w:hAnsi="Source Sans Pro Light"/>
-        </w:rPr>
-        <w:lastRenderedPageBreak/>
+    </w:p>
+    <w:p>
+      <w:pPr>
+        <w:tabs>
+          <w:tab w:val="left" w:pos="5245"/>
+        </w:tabs>
+        <w:spacing w:after="0" w:line="240" w:lineRule="auto"/>
+        <w:rPr>
+          <w:rFonts w:ascii="Source Sans Pro Light" w:hAnsi="Source Sans Pro Light"/>
+        </w:rPr>
+      </w:pPr>
+      <w:r>
+        <w:rPr>
+          <w:rFonts w:ascii="Source Sans Pro Light" w:hAnsi="Source Sans Pro Light"/>
+        </w:rPr>
+        <w:t>Archaeology Adviser</w:t>
+      </w:r>
+    </w:p>
+    <w:p>
+      <w:pPr>
+        <w:tabs>
+          <w:tab w:val="left" w:pos="5245"/>
+        </w:tabs>
+        <w:spacing w:after="0" w:line="240" w:lineRule="auto"/>
+        <w:rPr>
+          <w:rFonts w:ascii="Source Sans Pro Light" w:hAnsi="Source Sans Pro Light"/>
+        </w:rPr>
+      </w:pPr>
+      <w:r>
+        <w:rPr>
+          <w:rFonts w:ascii="Source Sans Pro Light" w:hAnsi="Source Sans Pro Light"/>
+        </w:rPr>
         <w:t>Greater London Archaeological Advisory Service</w:t>
       </w:r>
     </w:p>
@@ -1179,14 +1269,10 @@
         </w:rPr>
       </w:pPr>
     </w:p>
-    <w:p>
-      <w:pPr>
-        <w:rPr>
-          <w:rFonts w:ascii="Source Sans Pro Light" w:hAnsi="Source Sans Pro Light"/>
-        </w:rPr>
-      </w:pPr>
-    </w:p>
+    <w:p/>
+    <w:p/>
     <w:sectPr>
+      <w:footerReference w:type="default" r:id="rId10"/>
       <w:type w:val="continuous"/>
       <w:pgSz w:w="11906" w:h="16838"/>
       <w:pgMar w:top="1440" w:right="1440" w:bottom="1440" w:left="1440" w:header="708" w:footer="708" w:gutter="0"/>
@@ -2547,6 +2633,15 @@
 </file>
 
 <file path=customXml/item1.xml><?xml version="1.0" encoding="utf-8"?>
+<?mso-contentType ?>
+<FormTemplates xmlns="http://schemas.microsoft.com/sharepoint/v3/contenttype/forms">
+  <Display>DocumentLibraryForm</Display>
+  <Edit>DocumentLibraryForm</Edit>
+  <New>DocumentLibraryForm</New>
+</FormTemplates>
+</file>
+
+<file path=customXml/item2.xml><?xml version="1.0" encoding="utf-8"?>
 <ct:contentTypeSchema xmlns:ct="http://schemas.microsoft.com/office/2006/metadata/contentType" xmlns:ma="http://schemas.microsoft.com/office/2006/metadata/properties/metaAttributes" ct:_="" ma:_="" ma:contentTypeName="Document" ma:contentTypeID="0x010100B414C6717266E74190F05281F89E6026" ma:contentTypeVersion="12" ma:contentTypeDescription="Create a new document." ma:contentTypeScope="" ma:versionID="9c5a627168d06f595f33ca24f35aedd4">
   <xsd:schema xmlns:xsd="http://www.w3.org/2001/XMLSchema" xmlns:xs="http://www.w3.org/2001/XMLSchema" xmlns:p="http://schemas.microsoft.com/office/2006/metadata/properties" xmlns:ns2="06cfe00f-839a-4df9-b5c7-4ebac7d0c360" xmlns:ns3="610ec4a7-94b8-4d25-ad4b-84626814a18d" targetNamespace="http://schemas.microsoft.com/office/2006/metadata/properties" ma:root="true" ma:fieldsID="4bcf9b8f6f85f90451be37a25cf20a3b" ns2:_="" ns3:_="">
     <xsd:import namespace="06cfe00f-839a-4df9-b5c7-4ebac7d0c360"/>
@@ -2763,15 +2858,6 @@
 </ct:contentTypeSchema>
 </file>
 
-<file path=customXml/item2.xml><?xml version="1.0" encoding="utf-8"?>
-<?mso-contentType ?>
-<FormTemplates xmlns="http://schemas.microsoft.com/sharepoint/v3/contenttype/forms">
-  <Display>DocumentLibraryForm</Display>
-  <Edit>DocumentLibraryForm</Edit>
-  <New>DocumentLibraryForm</New>
-</FormTemplates>
-</file>
-
 <file path=customXml/item3.xml><?xml version="1.0" encoding="utf-8"?>
 <p:properties xmlns:p="http://schemas.microsoft.com/office/2006/metadata/properties" xmlns:xsi="http://www.w3.org/2001/XMLSchema-instance" xmlns:pc="http://schemas.microsoft.com/office/infopath/2007/PartnerControls">
   <documentManagement/>
@@ -2779,6 +2865,14 @@
 </file>
 
 <file path=customXml/itemProps1.xml><?xml version="1.0" encoding="utf-8"?>
+<ds:datastoreItem xmlns:ds="http://schemas.openxmlformats.org/officeDocument/2006/customXml" ds:itemID="{8CFAF5F0-B20B-402A-937A-663B66EE3F2D}">
+  <ds:schemaRefs>
+    <ds:schemaRef ds:uri="http://schemas.microsoft.com/sharepoint/v3/contenttype/forms"/>
+  </ds:schemaRefs>
+</ds:datastoreItem>
+</file>
+
+<file path=customXml/itemProps2.xml><?xml version="1.0" encoding="utf-8"?>
 <ds:datastoreItem xmlns:ds="http://schemas.openxmlformats.org/officeDocument/2006/customXml" ds:itemID="{73AC5274-F05B-4EDF-B9B4-0AE43D578B0A}">
   <ds:schemaRefs>
     <ds:schemaRef ds:uri="http://schemas.microsoft.com/office/2006/metadata/contentType"/>
@@ -2797,14 +2891,6 @@
 </ds:datastoreItem>
 </file>
 
-<file path=customXml/itemProps2.xml><?xml version="1.0" encoding="utf-8"?>
-<ds:datastoreItem xmlns:ds="http://schemas.openxmlformats.org/officeDocument/2006/customXml" ds:itemID="{8CFAF5F0-B20B-402A-937A-663B66EE3F2D}">
-  <ds:schemaRefs>
-    <ds:schemaRef ds:uri="http://schemas.microsoft.com/sharepoint/v3/contenttype/forms"/>
-  </ds:schemaRefs>
-</ds:datastoreItem>
-</file>
-
 <file path=customXml/itemProps3.xml><?xml version="1.0" encoding="utf-8"?>
 <ds:datastoreItem xmlns:ds="http://schemas.openxmlformats.org/officeDocument/2006/customXml" ds:itemID="{BA46260B-38C3-4C68-8BB9-AEA15E3D9D75}">
   <ds:schemaRefs>

</xml_diff>